<commit_message>
Revert "Merge branch 'main' of https://github.com/KongouFer/ProyectoFinalLab"
This reverts commit f6820acdbd1fd4130d9da0f307db1169410ddb43, reversing
changes made to 24fe6bc53696230776035bf4cc67b81f607086b8.
</commit_message>
<xml_diff>
--- a/ComputaciónGrafLab/documentacion del proyecto/manual de usuario.docx
+++ b/ComputaciónGrafLab/documentacion del proyecto/manual de usuario.docx
@@ -2,6 +2,1216 @@
 <file path=word/document.xml><?xml version="1.0" encoding="utf-8"?>
 <w:document xmlns:wpc="http://schemas.microsoft.com/office/word/2010/wordprocessingCanvas" xmlns:cx="http://schemas.microsoft.com/office/drawing/2014/chartex" xmlns:cx1="http://schemas.microsoft.com/office/drawing/2015/9/8/chartex" xmlns:cx2="http://schemas.microsoft.com/office/drawing/2015/10/21/chartex" xmlns:cx3="http://schemas.microsoft.com/office/drawing/2016/5/9/chartex" xmlns:cx4="http://schemas.microsoft.com/office/drawing/2016/5/10/chartex" xmlns:cx5="http://schemas.microsoft.com/office/drawing/2016/5/11/chartex" xmlns:cx6="http://schemas.microsoft.com/office/drawing/2016/5/12/chartex" xmlns:cx7="http://schemas.microsoft.com/office/drawing/2016/5/13/chartex" xmlns:cx8="http://schemas.microsoft.com/office/drawing/2016/5/14/chartex" xmlns:mc="http://schemas.openxmlformats.org/markup-compatibility/2006" xmlns:aink="http://schemas.microsoft.com/office/drawing/2016/ink" xmlns:am3d="http://schemas.microsoft.com/office/drawing/2017/model3d" xmlns:o="urn:schemas-microsoft-com:office:office" xmlns:oel="http://schemas.microsoft.com/office/2019/extlst" xmlns:r="http://schemas.openxmlformats.org/officeDocument/2006/relationships" xmlns:m="http://schemas.openxmlformats.org/officeDocument/2006/math" xmlns:v="urn:schemas-microsoft-com:vml" xmlns:wp14="http://schemas.microsoft.com/office/word/2010/wordprocessingDrawing" xmlns:wp="http://schemas.openxmlformats.org/drawingml/2006/wordprocessingDrawing" xmlns:w10="urn:schemas-microsoft-com:office:word" xmlns:w="http://schemas.openxmlformats.org/wordprocessingml/2006/main" xmlns:w14="http://schemas.microsoft.com/office/word/2010/wordml" xmlns:w15="http://schemas.microsoft.com/office/word/2012/wordml" xmlns:w16cex="http://schemas.microsoft.com/office/word/2018/wordml/cex" xmlns:w16cid="http://schemas.microsoft.com/office/word/2016/wordml/cid" xmlns:w16="http://schemas.microsoft.com/office/word/2018/wordml" xmlns:w16sdtdh="http://schemas.microsoft.com/office/word/2020/wordml/sdtdatahash" xmlns:w16se="http://schemas.microsoft.com/office/word/2015/wordml/symex" xmlns:wpg="http://schemas.microsoft.com/office/word/2010/wordprocessingGroup" xmlns:wpi="http://schemas.microsoft.com/office/word/2010/wordprocessingInk" xmlns:wne="http://schemas.microsoft.com/office/word/2006/wordml" xmlns:wps="http://schemas.microsoft.com/office/word/2010/wordprocessingShape" mc:Ignorable="w14 w15 w16se w16cid w16 w16cex w16sdtdh wp14">
   <w:body>
+    <w:p>
+      <w:pPr>
+        <w:spacing w:line="240" w:lineRule="auto"/>
+        <w:jc w:val="center"/>
+        <w:rPr>
+          <w:rFonts w:ascii="Times New Roman" w:eastAsia="Times New Roman" w:hAnsi="Times New Roman" w:cs="Times New Roman"/>
+          <w:sz w:val="24"/>
+          <w:szCs w:val="24"/>
+          <w:lang w:eastAsia="es-ES"/>
+        </w:rPr>
+      </w:pPr>
+      <w:r>
+        <w:rPr>
+          <w:rFonts w:ascii="Times New Roman" w:eastAsia="Times New Roman" w:hAnsi="Times New Roman" w:cs="Times New Roman"/>
+          <w:noProof/>
+          <w:sz w:val="24"/>
+          <w:szCs w:val="24"/>
+          <w:bdr w:val="none" w:sz="0" w:space="0" w:color="auto" w:frame="1"/>
+          <w:lang w:eastAsia="es-ES"/>
+        </w:rPr>
+        <w:drawing>
+          <wp:anchor distT="0" distB="0" distL="114300" distR="114300" simplePos="0" relativeHeight="251660288" behindDoc="0" locked="0" layoutInCell="1" allowOverlap="1" wp14:anchorId="6EB4B440" wp14:editId="2573EA4C">
+            <wp:simplePos x="0" y="0"/>
+            <wp:positionH relativeFrom="column">
+              <wp:posOffset>4618488</wp:posOffset>
+            </wp:positionH>
+            <wp:positionV relativeFrom="paragraph">
+              <wp:posOffset>-261768</wp:posOffset>
+            </wp:positionV>
+            <wp:extent cx="1233170" cy="1392555"/>
+            <wp:effectExtent l="0" t="0" r="5080" b="0"/>
+            <wp:wrapNone/>
+            <wp:docPr id="2" name="Imagen 2" descr="Imagen que contiene dibujo, alimentos, taza&#10;&#10;Descripción generada automáticamente"/>
+            <wp:cNvGraphicFramePr>
+              <a:graphicFrameLocks xmlns:a="http://schemas.openxmlformats.org/drawingml/2006/main" noChangeAspect="1"/>
+            </wp:cNvGraphicFramePr>
+            <a:graphic xmlns:a="http://schemas.openxmlformats.org/drawingml/2006/main">
+              <a:graphicData uri="http://schemas.openxmlformats.org/drawingml/2006/picture">
+                <pic:pic xmlns:pic="http://schemas.openxmlformats.org/drawingml/2006/picture">
+                  <pic:nvPicPr>
+                    <pic:cNvPr id="0" name="Picture 1" descr="Imagen que contiene dibujo, alimentos, taza&#10;&#10;Descripción generada automáticamente"/>
+                    <pic:cNvPicPr>
+                      <a:picLocks noChangeAspect="1" noChangeArrowheads="1"/>
+                    </pic:cNvPicPr>
+                  </pic:nvPicPr>
+                  <pic:blipFill>
+                    <a:blip r:embed="rId4">
+                      <a:extLst>
+                        <a:ext uri="{28A0092B-C50C-407E-A947-70E740481C1C}">
+                          <a14:useLocalDpi xmlns:a14="http://schemas.microsoft.com/office/drawing/2010/main" val="0"/>
+                        </a:ext>
+                      </a:extLst>
+                    </a:blip>
+                    <a:srcRect/>
+                    <a:stretch>
+                      <a:fillRect/>
+                    </a:stretch>
+                  </pic:blipFill>
+                  <pic:spPr bwMode="auto">
+                    <a:xfrm>
+                      <a:off x="0" y="0"/>
+                      <a:ext cx="1233170" cy="1392555"/>
+                    </a:xfrm>
+                    <a:prstGeom prst="rect">
+                      <a:avLst/>
+                    </a:prstGeom>
+                    <a:noFill/>
+                    <a:ln>
+                      <a:noFill/>
+                    </a:ln>
+                  </pic:spPr>
+                </pic:pic>
+              </a:graphicData>
+            </a:graphic>
+            <wp14:sizeRelH relativeFrom="page">
+              <wp14:pctWidth>0</wp14:pctWidth>
+            </wp14:sizeRelH>
+            <wp14:sizeRelV relativeFrom="page">
+              <wp14:pctHeight>0</wp14:pctHeight>
+            </wp14:sizeRelV>
+          </wp:anchor>
+        </w:drawing>
+      </w:r>
+      <w:r>
+        <w:rPr>
+          <w:rFonts w:ascii="Times New Roman" w:eastAsia="Times New Roman" w:hAnsi="Times New Roman" w:cs="Times New Roman"/>
+          <w:noProof/>
+          <w:sz w:val="24"/>
+          <w:szCs w:val="24"/>
+          <w:bdr w:val="none" w:sz="0" w:space="0" w:color="auto" w:frame="1"/>
+          <w:lang w:eastAsia="es-ES"/>
+        </w:rPr>
+        <w:drawing>
+          <wp:anchor distT="0" distB="0" distL="114300" distR="114300" simplePos="0" relativeHeight="251659264" behindDoc="0" locked="0" layoutInCell="1" allowOverlap="1" wp14:anchorId="6AF02093" wp14:editId="191EA5BC">
+            <wp:simplePos x="0" y="0"/>
+            <wp:positionH relativeFrom="column">
+              <wp:posOffset>-441931</wp:posOffset>
+            </wp:positionH>
+            <wp:positionV relativeFrom="paragraph">
+              <wp:posOffset>-240665</wp:posOffset>
+            </wp:positionV>
+            <wp:extent cx="1286510" cy="1233170"/>
+            <wp:effectExtent l="0" t="0" r="8890" b="5080"/>
+            <wp:wrapNone/>
+            <wp:docPr id="1" name="Imagen 1" descr="Imagen que contiene alimentos, taza&#10;&#10;Descripción generada automáticamente"/>
+            <wp:cNvGraphicFramePr>
+              <a:graphicFrameLocks xmlns:a="http://schemas.openxmlformats.org/drawingml/2006/main" noChangeAspect="1"/>
+            </wp:cNvGraphicFramePr>
+            <a:graphic xmlns:a="http://schemas.openxmlformats.org/drawingml/2006/main">
+              <a:graphicData uri="http://schemas.openxmlformats.org/drawingml/2006/picture">
+                <pic:pic xmlns:pic="http://schemas.openxmlformats.org/drawingml/2006/picture">
+                  <pic:nvPicPr>
+                    <pic:cNvPr id="0" name="Picture 2" descr="Imagen que contiene alimentos, taza&#10;&#10;Descripción generada automáticamente"/>
+                    <pic:cNvPicPr>
+                      <a:picLocks noChangeAspect="1" noChangeArrowheads="1"/>
+                    </pic:cNvPicPr>
+                  </pic:nvPicPr>
+                  <pic:blipFill>
+                    <a:blip r:embed="rId5">
+                      <a:extLst>
+                        <a:ext uri="{28A0092B-C50C-407E-A947-70E740481C1C}">
+                          <a14:useLocalDpi xmlns:a14="http://schemas.microsoft.com/office/drawing/2010/main" val="0"/>
+                        </a:ext>
+                      </a:extLst>
+                    </a:blip>
+                    <a:srcRect/>
+                    <a:stretch>
+                      <a:fillRect/>
+                    </a:stretch>
+                  </pic:blipFill>
+                  <pic:spPr bwMode="auto">
+                    <a:xfrm>
+                      <a:off x="0" y="0"/>
+                      <a:ext cx="1286510" cy="1233170"/>
+                    </a:xfrm>
+                    <a:prstGeom prst="rect">
+                      <a:avLst/>
+                    </a:prstGeom>
+                    <a:noFill/>
+                    <a:ln>
+                      <a:noFill/>
+                    </a:ln>
+                  </pic:spPr>
+                </pic:pic>
+              </a:graphicData>
+            </a:graphic>
+            <wp14:sizeRelH relativeFrom="page">
+              <wp14:pctWidth>0</wp14:pctWidth>
+            </wp14:sizeRelH>
+            <wp14:sizeRelV relativeFrom="page">
+              <wp14:pctHeight>0</wp14:pctHeight>
+            </wp14:sizeRelV>
+          </wp:anchor>
+        </w:drawing>
+      </w:r>
+      <w:r>
+        <w:rPr>
+          <w:rFonts w:ascii="Calibri" w:eastAsia="Times New Roman" w:hAnsi="Calibri" w:cs="Times New Roman"/>
+          <w:color w:val="000000"/>
+          <w:sz w:val="28"/>
+          <w:szCs w:val="28"/>
+          <w:lang w:eastAsia="es-ES"/>
+        </w:rPr>
+        <w:t>UNIVERSIDAD NACIONAL AUTÓNOMA DE MÉXICO</w:t>
+      </w:r>
+    </w:p>
+    <w:p>
+      <w:pPr>
+        <w:spacing w:line="240" w:lineRule="auto"/>
+        <w:jc w:val="center"/>
+        <w:rPr>
+          <w:rFonts w:ascii="Times New Roman" w:eastAsia="Times New Roman" w:hAnsi="Times New Roman" w:cs="Times New Roman"/>
+          <w:sz w:val="24"/>
+          <w:szCs w:val="24"/>
+          <w:lang w:eastAsia="es-ES"/>
+        </w:rPr>
+      </w:pPr>
+      <w:r>
+        <w:rPr>
+          <w:rFonts w:ascii="Calibri" w:eastAsia="Times New Roman" w:hAnsi="Calibri" w:cs="Times New Roman"/>
+          <w:color w:val="000000"/>
+          <w:sz w:val="28"/>
+          <w:szCs w:val="28"/>
+          <w:lang w:eastAsia="es-ES"/>
+        </w:rPr>
+        <w:t>FACULTAD DE INGENIERÍA</w:t>
+      </w:r>
+    </w:p>
+    <w:p>
+      <w:pPr>
+        <w:spacing w:line="240" w:lineRule="auto"/>
+        <w:jc w:val="center"/>
+        <w:rPr>
+          <w:rFonts w:ascii="Times New Roman" w:eastAsia="Times New Roman" w:hAnsi="Times New Roman" w:cs="Times New Roman"/>
+          <w:sz w:val="24"/>
+          <w:szCs w:val="24"/>
+          <w:lang w:eastAsia="es-ES"/>
+        </w:rPr>
+      </w:pPr>
+      <w:r>
+        <w:rPr>
+          <w:rFonts w:ascii="Calibri" w:eastAsia="Times New Roman" w:hAnsi="Calibri" w:cs="Times New Roman"/>
+          <w:color w:val="000000"/>
+          <w:sz w:val="28"/>
+          <w:szCs w:val="28"/>
+          <w:lang w:eastAsia="es-ES"/>
+        </w:rPr>
+        <w:t>DIVISIÓN DE INGENIERÍA ELÉCTRICA</w:t>
+      </w:r>
+    </w:p>
+    <w:p>
+      <w:pPr>
+        <w:spacing w:line="240" w:lineRule="auto"/>
+        <w:jc w:val="center"/>
+        <w:rPr>
+          <w:rFonts w:ascii="Times New Roman" w:eastAsia="Times New Roman" w:hAnsi="Times New Roman" w:cs="Times New Roman"/>
+          <w:sz w:val="24"/>
+          <w:szCs w:val="24"/>
+          <w:lang w:eastAsia="es-ES"/>
+        </w:rPr>
+      </w:pPr>
+      <w:r>
+        <w:rPr>
+          <w:rFonts w:ascii="Calibri" w:eastAsia="Times New Roman" w:hAnsi="Calibri" w:cs="Times New Roman"/>
+          <w:color w:val="000000"/>
+          <w:sz w:val="28"/>
+          <w:szCs w:val="28"/>
+          <w:lang w:eastAsia="es-ES"/>
+        </w:rPr>
+        <w:t>INGENIERÍA EN COMPUTACIÓN</w:t>
+      </w:r>
+    </w:p>
+    <w:p>
+      <w:pPr>
+        <w:spacing w:line="240" w:lineRule="auto"/>
+        <w:jc w:val="center"/>
+        <w:rPr>
+          <w:rFonts w:ascii="Times New Roman" w:eastAsia="Times New Roman" w:hAnsi="Times New Roman" w:cs="Times New Roman"/>
+          <w:sz w:val="24"/>
+          <w:szCs w:val="24"/>
+          <w:lang w:eastAsia="es-ES"/>
+        </w:rPr>
+      </w:pPr>
+      <w:r>
+        <w:rPr>
+          <w:rFonts w:ascii="Calibri" w:eastAsia="Times New Roman" w:hAnsi="Calibri" w:cs="Times New Roman"/>
+          <w:color w:val="000000"/>
+          <w:sz w:val="28"/>
+          <w:szCs w:val="28"/>
+          <w:lang w:eastAsia="es-ES"/>
+        </w:rPr>
+        <w:t xml:space="preserve">LABORATORIO DE </w:t>
+      </w:r>
+      <w:r>
+        <w:rPr>
+          <w:rFonts w:ascii="Calibri" w:eastAsia="Times New Roman" w:hAnsi="Calibri" w:cs="Times New Roman"/>
+          <w:color w:val="000000"/>
+          <w:sz w:val="28"/>
+          <w:szCs w:val="28"/>
+          <w:lang w:eastAsia="es-ES"/>
+        </w:rPr>
+        <w:t>COMPUTACIÓN GRÁFICA e INTERACCIÓN HUMANO COMPUTADORA</w:t>
+      </w:r>
+    </w:p>
+    <w:p>
+      <w:pPr>
+        <w:spacing w:after="0" w:line="240" w:lineRule="auto"/>
+        <w:rPr>
+          <w:rFonts w:ascii="Times New Roman" w:eastAsia="Times New Roman" w:hAnsi="Times New Roman" w:cs="Times New Roman"/>
+          <w:sz w:val="24"/>
+          <w:szCs w:val="24"/>
+          <w:lang w:eastAsia="es-ES"/>
+        </w:rPr>
+      </w:pPr>
+      <w:r>
+        <w:rPr>
+          <w:rFonts w:ascii="Times New Roman" w:eastAsia="Times New Roman" w:hAnsi="Times New Roman" w:cs="Times New Roman"/>
+          <w:sz w:val="24"/>
+          <w:szCs w:val="24"/>
+          <w:lang w:eastAsia="es-ES"/>
+        </w:rPr>
+        <w:pict>
+          <v:rect id="_x0000_i1025" style="width:0;height:1.5pt" o:hralign="center" o:hrstd="t" o:hr="t" fillcolor="#a0a0a0" stroked="f"/>
+        </w:pict>
+      </w:r>
+    </w:p>
+    <w:tbl>
+      <w:tblPr>
+        <w:tblW w:w="0" w:type="auto"/>
+        <w:tblCellMar>
+          <w:top w:w="15" w:type="dxa"/>
+          <w:left w:w="15" w:type="dxa"/>
+          <w:bottom w:w="15" w:type="dxa"/>
+          <w:right w:w="15" w:type="dxa"/>
+        </w:tblCellMar>
+        <w:tblLook w:val="04A0" w:firstRow="1" w:lastRow="0" w:firstColumn="1" w:lastColumn="0" w:noHBand="0" w:noVBand="1"/>
+      </w:tblPr>
+      <w:tblGrid>
+        <w:gridCol w:w="3828"/>
+        <w:gridCol w:w="1134"/>
+        <w:gridCol w:w="3542"/>
+      </w:tblGrid>
+      <w:tr>
+        <w:tc>
+          <w:tcPr>
+            <w:tcW w:w="3828" w:type="dxa"/>
+            <w:tcMar>
+              <w:top w:w="0" w:type="dxa"/>
+              <w:left w:w="108" w:type="dxa"/>
+              <w:bottom w:w="0" w:type="dxa"/>
+              <w:right w:w="108" w:type="dxa"/>
+            </w:tcMar>
+            <w:hideMark/>
+          </w:tcPr>
+          <w:p>
+            <w:pPr>
+              <w:spacing w:after="0" w:line="480" w:lineRule="auto"/>
+              <w:rPr>
+                <w:rFonts w:ascii="Times New Roman" w:eastAsia="Times New Roman" w:hAnsi="Times New Roman" w:cs="Times New Roman"/>
+                <w:sz w:val="24"/>
+                <w:szCs w:val="24"/>
+                <w:lang w:eastAsia="es-ES"/>
+              </w:rPr>
+            </w:pPr>
+            <w:r>
+              <w:rPr>
+                <w:rFonts w:ascii="Liberation Serif" w:eastAsia="Times New Roman" w:hAnsi="Liberation Serif" w:cs="Times New Roman"/>
+                <w:b/>
+                <w:bCs/>
+                <w:color w:val="000000"/>
+                <w:sz w:val="24"/>
+                <w:szCs w:val="24"/>
+                <w:lang w:eastAsia="es-ES"/>
+              </w:rPr>
+              <w:t>PROFESOR:</w:t>
+            </w:r>
+          </w:p>
+        </w:tc>
+        <w:tc>
+          <w:tcPr>
+            <w:tcW w:w="4676" w:type="dxa"/>
+            <w:gridSpan w:val="2"/>
+            <w:tcBorders>
+              <w:bottom w:val="single" w:sz="4" w:space="0" w:color="FFFFFF"/>
+            </w:tcBorders>
+            <w:tcMar>
+              <w:top w:w="0" w:type="dxa"/>
+              <w:left w:w="108" w:type="dxa"/>
+              <w:bottom w:w="0" w:type="dxa"/>
+              <w:right w:w="108" w:type="dxa"/>
+            </w:tcMar>
+            <w:hideMark/>
+          </w:tcPr>
+          <w:p>
+            <w:pPr>
+              <w:spacing w:after="0" w:line="480" w:lineRule="auto"/>
+              <w:rPr>
+                <w:rFonts w:ascii="Times New Roman" w:eastAsia="Times New Roman" w:hAnsi="Times New Roman" w:cs="Times New Roman"/>
+                <w:sz w:val="24"/>
+                <w:szCs w:val="24"/>
+                <w:lang w:eastAsia="es-ES"/>
+              </w:rPr>
+            </w:pPr>
+            <w:r>
+              <w:rPr>
+                <w:rFonts w:ascii="Times New Roman" w:eastAsia="Times New Roman" w:hAnsi="Times New Roman" w:cs="Times New Roman"/>
+                <w:sz w:val="24"/>
+                <w:szCs w:val="24"/>
+                <w:lang w:eastAsia="es-ES"/>
+              </w:rPr>
+              <w:t>ING. LUIS SERGIO VALENCIA CASTRO</w:t>
+            </w:r>
+          </w:p>
+          <w:p>
+            <w:pPr>
+              <w:spacing w:after="0" w:line="480" w:lineRule="auto"/>
+              <w:rPr>
+                <w:rFonts w:ascii="Times New Roman" w:eastAsia="Times New Roman" w:hAnsi="Times New Roman" w:cs="Times New Roman"/>
+                <w:sz w:val="24"/>
+                <w:szCs w:val="24"/>
+                <w:lang w:eastAsia="es-ES"/>
+              </w:rPr>
+            </w:pPr>
+          </w:p>
+        </w:tc>
+      </w:tr>
+      <w:tr>
+        <w:tc>
+          <w:tcPr>
+            <w:tcW w:w="4962" w:type="dxa"/>
+            <w:gridSpan w:val="2"/>
+            <w:tcMar>
+              <w:top w:w="0" w:type="dxa"/>
+              <w:left w:w="108" w:type="dxa"/>
+              <w:bottom w:w="0" w:type="dxa"/>
+              <w:right w:w="108" w:type="dxa"/>
+            </w:tcMar>
+            <w:hideMark/>
+          </w:tcPr>
+          <w:p>
+            <w:pPr>
+              <w:spacing w:after="0" w:line="480" w:lineRule="auto"/>
+              <w:rPr>
+                <w:rFonts w:ascii="Times New Roman" w:eastAsia="Times New Roman" w:hAnsi="Times New Roman" w:cs="Times New Roman"/>
+                <w:sz w:val="24"/>
+                <w:szCs w:val="24"/>
+                <w:lang w:eastAsia="es-ES"/>
+              </w:rPr>
+            </w:pPr>
+            <w:r>
+              <w:rPr>
+                <w:rFonts w:ascii="Liberation Serif" w:eastAsia="Times New Roman" w:hAnsi="Liberation Serif" w:cs="Times New Roman"/>
+                <w:b/>
+                <w:bCs/>
+                <w:color w:val="000000"/>
+                <w:sz w:val="24"/>
+                <w:szCs w:val="24"/>
+                <w:lang w:eastAsia="es-ES"/>
+              </w:rPr>
+              <w:t>GRUPO:</w:t>
+            </w:r>
+          </w:p>
+        </w:tc>
+        <w:tc>
+          <w:tcPr>
+            <w:tcW w:w="3542" w:type="dxa"/>
+            <w:tcBorders>
+              <w:top w:val="single" w:sz="4" w:space="0" w:color="FFFFFF"/>
+              <w:bottom w:val="single" w:sz="4" w:space="0" w:color="FFFFFF"/>
+            </w:tcBorders>
+            <w:tcMar>
+              <w:top w:w="0" w:type="dxa"/>
+              <w:left w:w="108" w:type="dxa"/>
+              <w:bottom w:w="0" w:type="dxa"/>
+              <w:right w:w="108" w:type="dxa"/>
+            </w:tcMar>
+            <w:hideMark/>
+          </w:tcPr>
+          <w:p>
+            <w:pPr>
+              <w:spacing w:after="0" w:line="480" w:lineRule="auto"/>
+              <w:rPr>
+                <w:rFonts w:ascii="Liberation Serif" w:eastAsia="Times New Roman" w:hAnsi="Liberation Serif" w:cs="Times New Roman"/>
+                <w:color w:val="000000"/>
+                <w:sz w:val="24"/>
+                <w:szCs w:val="24"/>
+                <w:lang w:eastAsia="es-ES"/>
+              </w:rPr>
+            </w:pPr>
+            <w:r>
+              <w:rPr>
+                <w:rFonts w:ascii="Liberation Serif" w:eastAsia="Times New Roman" w:hAnsi="Liberation Serif" w:cs="Times New Roman"/>
+                <w:color w:val="000000"/>
+                <w:sz w:val="24"/>
+                <w:szCs w:val="24"/>
+                <w:lang w:eastAsia="es-ES"/>
+              </w:rPr>
+              <w:t>9</w:t>
+            </w:r>
+          </w:p>
+          <w:p>
+            <w:pPr>
+              <w:spacing w:after="0" w:line="480" w:lineRule="auto"/>
+              <w:rPr>
+                <w:rFonts w:ascii="Times New Roman" w:eastAsia="Times New Roman" w:hAnsi="Times New Roman" w:cs="Times New Roman"/>
+                <w:sz w:val="24"/>
+                <w:szCs w:val="24"/>
+                <w:lang w:eastAsia="es-ES"/>
+              </w:rPr>
+            </w:pPr>
+          </w:p>
+        </w:tc>
+      </w:tr>
+      <w:tr>
+        <w:tc>
+          <w:tcPr>
+            <w:tcW w:w="4962" w:type="dxa"/>
+            <w:gridSpan w:val="2"/>
+            <w:tcMar>
+              <w:top w:w="0" w:type="dxa"/>
+              <w:left w:w="108" w:type="dxa"/>
+              <w:bottom w:w="0" w:type="dxa"/>
+              <w:right w:w="108" w:type="dxa"/>
+            </w:tcMar>
+            <w:hideMark/>
+          </w:tcPr>
+          <w:p>
+            <w:pPr>
+              <w:spacing w:after="0" w:line="480" w:lineRule="auto"/>
+              <w:rPr>
+                <w:rFonts w:ascii="Times New Roman" w:eastAsia="Times New Roman" w:hAnsi="Times New Roman" w:cs="Times New Roman"/>
+                <w:sz w:val="24"/>
+                <w:szCs w:val="24"/>
+                <w:lang w:eastAsia="es-ES"/>
+              </w:rPr>
+            </w:pPr>
+            <w:r>
+              <w:rPr>
+                <w:rFonts w:ascii="Liberation Serif" w:eastAsia="Times New Roman" w:hAnsi="Liberation Serif" w:cs="Times New Roman"/>
+                <w:b/>
+                <w:bCs/>
+                <w:color w:val="000000"/>
+                <w:sz w:val="24"/>
+                <w:szCs w:val="24"/>
+                <w:lang w:eastAsia="es-ES"/>
+              </w:rPr>
+              <w:t>TÍTULO:</w:t>
+            </w:r>
+          </w:p>
+        </w:tc>
+        <w:tc>
+          <w:tcPr>
+            <w:tcW w:w="3542" w:type="dxa"/>
+            <w:tcBorders>
+              <w:top w:val="single" w:sz="4" w:space="0" w:color="FFFFFF"/>
+              <w:bottom w:val="single" w:sz="4" w:space="0" w:color="FFFFFF"/>
+            </w:tcBorders>
+            <w:tcMar>
+              <w:top w:w="0" w:type="dxa"/>
+              <w:left w:w="108" w:type="dxa"/>
+              <w:bottom w:w="0" w:type="dxa"/>
+              <w:right w:w="108" w:type="dxa"/>
+            </w:tcMar>
+            <w:hideMark/>
+          </w:tcPr>
+          <w:p>
+            <w:pPr>
+              <w:spacing w:after="0" w:line="480" w:lineRule="auto"/>
+              <w:rPr>
+                <w:rFonts w:ascii="Liberation Serif" w:eastAsia="Times New Roman" w:hAnsi="Liberation Serif" w:cs="Times New Roman"/>
+                <w:color w:val="000000"/>
+                <w:sz w:val="24"/>
+                <w:szCs w:val="24"/>
+                <w:lang w:eastAsia="es-ES"/>
+              </w:rPr>
+            </w:pPr>
+            <w:r>
+              <w:rPr>
+                <w:rFonts w:ascii="Liberation Serif" w:eastAsia="Times New Roman" w:hAnsi="Liberation Serif" w:cs="Times New Roman"/>
+                <w:color w:val="000000"/>
+                <w:sz w:val="24"/>
+                <w:szCs w:val="24"/>
+                <w:lang w:eastAsia="es-ES"/>
+              </w:rPr>
+              <w:t xml:space="preserve">MANUAL DE USUARIO </w:t>
+            </w:r>
+          </w:p>
+          <w:p>
+            <w:pPr>
+              <w:spacing w:after="0" w:line="480" w:lineRule="auto"/>
+              <w:rPr>
+                <w:rFonts w:ascii="Times New Roman" w:eastAsia="Times New Roman" w:hAnsi="Times New Roman" w:cs="Times New Roman"/>
+                <w:sz w:val="24"/>
+                <w:szCs w:val="24"/>
+                <w:lang w:eastAsia="es-ES"/>
+              </w:rPr>
+            </w:pPr>
+          </w:p>
+        </w:tc>
+      </w:tr>
+      <w:tr>
+        <w:tc>
+          <w:tcPr>
+            <w:tcW w:w="4962" w:type="dxa"/>
+            <w:gridSpan w:val="2"/>
+            <w:tcMar>
+              <w:top w:w="0" w:type="dxa"/>
+              <w:left w:w="108" w:type="dxa"/>
+              <w:bottom w:w="0" w:type="dxa"/>
+              <w:right w:w="108" w:type="dxa"/>
+            </w:tcMar>
+            <w:hideMark/>
+          </w:tcPr>
+          <w:p>
+            <w:pPr>
+              <w:spacing w:after="0" w:line="480" w:lineRule="auto"/>
+              <w:rPr>
+                <w:rFonts w:ascii="Times New Roman" w:eastAsia="Times New Roman" w:hAnsi="Times New Roman" w:cs="Times New Roman"/>
+                <w:sz w:val="24"/>
+                <w:szCs w:val="24"/>
+                <w:lang w:eastAsia="es-ES"/>
+              </w:rPr>
+            </w:pPr>
+            <w:r>
+              <w:rPr>
+                <w:rFonts w:ascii="Liberation Serif" w:eastAsia="Times New Roman" w:hAnsi="Liberation Serif" w:cs="Times New Roman"/>
+                <w:b/>
+                <w:bCs/>
+                <w:color w:val="000000"/>
+                <w:sz w:val="24"/>
+                <w:szCs w:val="24"/>
+                <w:lang w:eastAsia="es-ES"/>
+              </w:rPr>
+              <w:t>INTEGRANTES:</w:t>
+            </w:r>
+          </w:p>
+        </w:tc>
+        <w:tc>
+          <w:tcPr>
+            <w:tcW w:w="3542" w:type="dxa"/>
+            <w:tcBorders>
+              <w:top w:val="single" w:sz="4" w:space="0" w:color="FFFFFF"/>
+              <w:bottom w:val="single" w:sz="4" w:space="0" w:color="FFFFFF"/>
+            </w:tcBorders>
+            <w:tcMar>
+              <w:top w:w="0" w:type="dxa"/>
+              <w:left w:w="108" w:type="dxa"/>
+              <w:bottom w:w="0" w:type="dxa"/>
+              <w:right w:w="108" w:type="dxa"/>
+            </w:tcMar>
+            <w:hideMark/>
+          </w:tcPr>
+          <w:p>
+            <w:pPr>
+              <w:spacing w:after="0" w:line="480" w:lineRule="auto"/>
+              <w:rPr>
+                <w:rFonts w:ascii="Times New Roman" w:eastAsia="Times New Roman" w:hAnsi="Times New Roman" w:cs="Times New Roman"/>
+                <w:sz w:val="24"/>
+                <w:szCs w:val="24"/>
+                <w:lang w:eastAsia="es-ES"/>
+              </w:rPr>
+            </w:pPr>
+            <w:r>
+              <w:rPr>
+                <w:rFonts w:ascii="Liberation Serif" w:eastAsia="Times New Roman" w:hAnsi="Liberation Serif" w:cs="Times New Roman"/>
+                <w:b/>
+                <w:bCs/>
+                <w:color w:val="000000"/>
+                <w:sz w:val="24"/>
+                <w:szCs w:val="24"/>
+                <w:lang w:eastAsia="es-ES"/>
+              </w:rPr>
+              <w:t>NÚMERO DE CUENTA</w:t>
+            </w:r>
+          </w:p>
+          <w:p>
+            <w:pPr>
+              <w:spacing w:after="0" w:line="240" w:lineRule="auto"/>
+              <w:rPr>
+                <w:rFonts w:ascii="Times New Roman" w:eastAsia="Times New Roman" w:hAnsi="Times New Roman" w:cs="Times New Roman"/>
+                <w:sz w:val="24"/>
+                <w:szCs w:val="24"/>
+                <w:lang w:eastAsia="es-ES"/>
+              </w:rPr>
+            </w:pPr>
+          </w:p>
+        </w:tc>
+      </w:tr>
+      <w:tr>
+        <w:trPr>
+          <w:trHeight w:val="1384"/>
+        </w:trPr>
+        <w:tc>
+          <w:tcPr>
+            <w:tcW w:w="4962" w:type="dxa"/>
+            <w:gridSpan w:val="2"/>
+            <w:tcMar>
+              <w:top w:w="0" w:type="dxa"/>
+              <w:left w:w="108" w:type="dxa"/>
+              <w:bottom w:w="0" w:type="dxa"/>
+              <w:right w:w="108" w:type="dxa"/>
+            </w:tcMar>
+            <w:hideMark/>
+          </w:tcPr>
+          <w:p>
+            <w:pPr>
+              <w:spacing w:after="0" w:line="480" w:lineRule="auto"/>
+              <w:rPr>
+                <w:rFonts w:ascii="Liberation Serif" w:eastAsia="Times New Roman" w:hAnsi="Liberation Serif" w:cs="Times New Roman"/>
+                <w:color w:val="000000"/>
+                <w:sz w:val="24"/>
+                <w:szCs w:val="24"/>
+                <w:lang w:eastAsia="es-ES"/>
+              </w:rPr>
+            </w:pPr>
+            <w:r>
+              <w:rPr>
+                <w:rFonts w:ascii="Liberation Serif" w:eastAsia="Times New Roman" w:hAnsi="Liberation Serif" w:cs="Times New Roman"/>
+                <w:color w:val="000000"/>
+                <w:sz w:val="24"/>
+                <w:szCs w:val="24"/>
+                <w:lang w:eastAsia="es-ES"/>
+              </w:rPr>
+              <w:t>FERNÁNDEZ QUIROZ FÉLIX FERNANDO</w:t>
+            </w:r>
+          </w:p>
+          <w:p>
+            <w:pPr>
+              <w:spacing w:after="0" w:line="480" w:lineRule="auto"/>
+              <w:rPr>
+                <w:rFonts w:ascii="Times New Roman" w:eastAsia="Times New Roman" w:hAnsi="Times New Roman" w:cs="Times New Roman"/>
+                <w:sz w:val="24"/>
+                <w:szCs w:val="24"/>
+                <w:lang w:eastAsia="es-ES"/>
+              </w:rPr>
+            </w:pPr>
+            <w:r>
+              <w:rPr>
+                <w:rFonts w:ascii="Liberation Serif" w:eastAsia="Times New Roman" w:hAnsi="Liberation Serif" w:cs="Times New Roman"/>
+                <w:color w:val="000000"/>
+                <w:sz w:val="24"/>
+                <w:szCs w:val="24"/>
+                <w:lang w:eastAsia="es-ES"/>
+              </w:rPr>
+              <w:t>PEREZ URIBE ANGELA ANDREA</w:t>
+            </w:r>
+          </w:p>
+          <w:p>
+            <w:pPr>
+              <w:spacing w:after="0" w:line="480" w:lineRule="auto"/>
+              <w:rPr>
+                <w:rFonts w:ascii="Times New Roman" w:eastAsia="Times New Roman" w:hAnsi="Times New Roman" w:cs="Times New Roman"/>
+                <w:sz w:val="24"/>
+                <w:szCs w:val="24"/>
+                <w:lang w:eastAsia="es-ES"/>
+              </w:rPr>
+            </w:pPr>
+          </w:p>
+        </w:tc>
+        <w:tc>
+          <w:tcPr>
+            <w:tcW w:w="3542" w:type="dxa"/>
+            <w:tcBorders>
+              <w:top w:val="single" w:sz="4" w:space="0" w:color="FFFFFF"/>
+              <w:bottom w:val="single" w:sz="4" w:space="0" w:color="FFFFFF"/>
+            </w:tcBorders>
+            <w:tcMar>
+              <w:top w:w="0" w:type="dxa"/>
+              <w:left w:w="108" w:type="dxa"/>
+              <w:bottom w:w="0" w:type="dxa"/>
+              <w:right w:w="108" w:type="dxa"/>
+            </w:tcMar>
+            <w:hideMark/>
+          </w:tcPr>
+          <w:p>
+            <w:pPr>
+              <w:spacing w:after="0" w:line="480" w:lineRule="auto"/>
+              <w:rPr>
+                <w:rFonts w:ascii="Times New Roman" w:eastAsia="Times New Roman" w:hAnsi="Times New Roman" w:cs="Times New Roman"/>
+                <w:sz w:val="24"/>
+                <w:szCs w:val="24"/>
+                <w:lang w:eastAsia="es-ES"/>
+              </w:rPr>
+            </w:pPr>
+            <w:r>
+              <w:rPr>
+                <w:rFonts w:ascii="Liberation Serif" w:eastAsia="Times New Roman" w:hAnsi="Liberation Serif" w:cs="Times New Roman"/>
+                <w:color w:val="000000"/>
+                <w:sz w:val="24"/>
+                <w:szCs w:val="24"/>
+                <w:lang w:eastAsia="es-ES"/>
+              </w:rPr>
+              <w:t>315192205</w:t>
+            </w:r>
+          </w:p>
+          <w:p>
+            <w:pPr>
+              <w:spacing w:after="0" w:line="480" w:lineRule="auto"/>
+              <w:rPr>
+                <w:rFonts w:ascii="Times New Roman" w:eastAsia="Times New Roman" w:hAnsi="Times New Roman" w:cs="Times New Roman"/>
+                <w:sz w:val="24"/>
+                <w:szCs w:val="24"/>
+                <w:lang w:eastAsia="es-ES"/>
+              </w:rPr>
+            </w:pPr>
+            <w:r>
+              <w:rPr>
+                <w:rFonts w:ascii="Liberation Serif" w:eastAsia="Times New Roman" w:hAnsi="Liberation Serif" w:cs="Times New Roman"/>
+                <w:color w:val="000000"/>
+                <w:sz w:val="24"/>
+                <w:szCs w:val="24"/>
+                <w:lang w:eastAsia="es-ES"/>
+              </w:rPr>
+              <w:t>316133159</w:t>
+            </w:r>
+          </w:p>
+          <w:p>
+            <w:pPr>
+              <w:spacing w:after="0" w:line="480" w:lineRule="auto"/>
+              <w:rPr>
+                <w:rFonts w:ascii="Times New Roman" w:eastAsia="Times New Roman" w:hAnsi="Times New Roman" w:cs="Times New Roman"/>
+                <w:sz w:val="24"/>
+                <w:szCs w:val="24"/>
+                <w:lang w:eastAsia="es-ES"/>
+              </w:rPr>
+            </w:pPr>
+          </w:p>
+          <w:p>
+            <w:pPr>
+              <w:spacing w:after="0" w:line="240" w:lineRule="auto"/>
+              <w:rPr>
+                <w:rFonts w:ascii="Times New Roman" w:eastAsia="Times New Roman" w:hAnsi="Times New Roman" w:cs="Times New Roman"/>
+                <w:sz w:val="24"/>
+                <w:szCs w:val="24"/>
+                <w:lang w:eastAsia="es-ES"/>
+              </w:rPr>
+            </w:pPr>
+          </w:p>
+        </w:tc>
+      </w:tr>
+      <w:tr>
+        <w:tc>
+          <w:tcPr>
+            <w:tcW w:w="4962" w:type="dxa"/>
+            <w:gridSpan w:val="2"/>
+            <w:tcMar>
+              <w:top w:w="0" w:type="dxa"/>
+              <w:left w:w="108" w:type="dxa"/>
+              <w:bottom w:w="0" w:type="dxa"/>
+              <w:right w:w="108" w:type="dxa"/>
+            </w:tcMar>
+            <w:hideMark/>
+          </w:tcPr>
+          <w:p>
+            <w:pPr>
+              <w:spacing w:after="0" w:line="480" w:lineRule="auto"/>
+              <w:rPr>
+                <w:rFonts w:ascii="Times New Roman" w:eastAsia="Times New Roman" w:hAnsi="Times New Roman" w:cs="Times New Roman"/>
+                <w:sz w:val="24"/>
+                <w:szCs w:val="24"/>
+                <w:lang w:eastAsia="es-ES"/>
+              </w:rPr>
+            </w:pPr>
+            <w:r>
+              <w:rPr>
+                <w:rFonts w:ascii="Liberation Serif" w:eastAsia="Times New Roman" w:hAnsi="Liberation Serif" w:cs="Times New Roman"/>
+                <w:b/>
+                <w:bCs/>
+                <w:color w:val="000000"/>
+                <w:sz w:val="24"/>
+                <w:szCs w:val="24"/>
+                <w:lang w:eastAsia="es-ES"/>
+              </w:rPr>
+              <w:t>FECHA DE ENTREGA:</w:t>
+            </w:r>
+          </w:p>
+        </w:tc>
+        <w:tc>
+          <w:tcPr>
+            <w:tcW w:w="3542" w:type="dxa"/>
+            <w:tcBorders>
+              <w:top w:val="single" w:sz="4" w:space="0" w:color="FFFFFF"/>
+              <w:bottom w:val="single" w:sz="4" w:space="0" w:color="FFFFFF"/>
+            </w:tcBorders>
+            <w:tcMar>
+              <w:top w:w="0" w:type="dxa"/>
+              <w:left w:w="108" w:type="dxa"/>
+              <w:bottom w:w="0" w:type="dxa"/>
+              <w:right w:w="108" w:type="dxa"/>
+            </w:tcMar>
+            <w:hideMark/>
+          </w:tcPr>
+          <w:p>
+            <w:pPr>
+              <w:spacing w:after="0" w:line="480" w:lineRule="auto"/>
+              <w:rPr>
+                <w:rFonts w:ascii="Times New Roman" w:eastAsia="Times New Roman" w:hAnsi="Times New Roman" w:cs="Times New Roman"/>
+                <w:sz w:val="24"/>
+                <w:szCs w:val="24"/>
+                <w:lang w:eastAsia="es-ES"/>
+              </w:rPr>
+            </w:pPr>
+            <w:r>
+              <w:rPr>
+                <w:rFonts w:ascii="Liberation Serif" w:eastAsia="Times New Roman" w:hAnsi="Liberation Serif" w:cs="Times New Roman"/>
+                <w:color w:val="000000"/>
+                <w:sz w:val="24"/>
+                <w:szCs w:val="24"/>
+                <w:lang w:eastAsia="es-ES"/>
+              </w:rPr>
+              <w:t>15</w:t>
+            </w:r>
+            <w:r>
+              <w:rPr>
+                <w:rFonts w:ascii="Liberation Serif" w:eastAsia="Times New Roman" w:hAnsi="Liberation Serif" w:cs="Times New Roman"/>
+                <w:color w:val="000000"/>
+                <w:sz w:val="24"/>
+                <w:szCs w:val="24"/>
+                <w:lang w:eastAsia="es-ES"/>
+              </w:rPr>
+              <w:t>/09/2022</w:t>
+            </w:r>
+          </w:p>
+        </w:tc>
+      </w:tr>
+      <w:tr>
+        <w:tc>
+          <w:tcPr>
+            <w:tcW w:w="4962" w:type="dxa"/>
+            <w:gridSpan w:val="2"/>
+            <w:vMerge w:val="restart"/>
+            <w:tcMar>
+              <w:top w:w="0" w:type="dxa"/>
+              <w:left w:w="108" w:type="dxa"/>
+              <w:bottom w:w="0" w:type="dxa"/>
+              <w:right w:w="108" w:type="dxa"/>
+            </w:tcMar>
+            <w:hideMark/>
+          </w:tcPr>
+          <w:p>
+            <w:pPr>
+              <w:spacing w:after="0" w:line="480" w:lineRule="auto"/>
+              <w:rPr>
+                <w:rFonts w:ascii="Times New Roman" w:eastAsia="Times New Roman" w:hAnsi="Times New Roman" w:cs="Times New Roman"/>
+                <w:sz w:val="24"/>
+                <w:szCs w:val="24"/>
+                <w:lang w:eastAsia="es-ES"/>
+              </w:rPr>
+            </w:pPr>
+            <w:r>
+              <w:rPr>
+                <w:rFonts w:ascii="Liberation Serif" w:eastAsia="Times New Roman" w:hAnsi="Liberation Serif" w:cs="Times New Roman"/>
+                <w:b/>
+                <w:bCs/>
+                <w:color w:val="000000"/>
+                <w:sz w:val="24"/>
+                <w:szCs w:val="24"/>
+                <w:lang w:eastAsia="es-ES"/>
+              </w:rPr>
+              <w:t>OBSERVACIONES:</w:t>
+            </w:r>
+          </w:p>
+        </w:tc>
+        <w:tc>
+          <w:tcPr>
+            <w:tcW w:w="3542" w:type="dxa"/>
+            <w:tcBorders>
+              <w:top w:val="single" w:sz="4" w:space="0" w:color="FFFFFF"/>
+              <w:bottom w:val="single" w:sz="4" w:space="0" w:color="FFFFFF"/>
+            </w:tcBorders>
+            <w:tcMar>
+              <w:top w:w="0" w:type="dxa"/>
+              <w:left w:w="108" w:type="dxa"/>
+              <w:bottom w:w="0" w:type="dxa"/>
+              <w:right w:w="108" w:type="dxa"/>
+            </w:tcMar>
+            <w:hideMark/>
+          </w:tcPr>
+          <w:p>
+            <w:pPr>
+              <w:spacing w:after="0" w:line="240" w:lineRule="auto"/>
+              <w:rPr>
+                <w:rFonts w:ascii="Times New Roman" w:eastAsia="Times New Roman" w:hAnsi="Times New Roman" w:cs="Times New Roman"/>
+                <w:sz w:val="24"/>
+                <w:szCs w:val="24"/>
+                <w:lang w:eastAsia="es-ES"/>
+              </w:rPr>
+            </w:pPr>
+          </w:p>
+        </w:tc>
+      </w:tr>
+      <w:tr>
+        <w:tc>
+          <w:tcPr>
+            <w:tcW w:w="4962" w:type="dxa"/>
+            <w:gridSpan w:val="2"/>
+            <w:vMerge/>
+            <w:vAlign w:val="center"/>
+            <w:hideMark/>
+          </w:tcPr>
+          <w:p>
+            <w:pPr>
+              <w:spacing w:after="0" w:line="240" w:lineRule="auto"/>
+              <w:rPr>
+                <w:rFonts w:ascii="Times New Roman" w:eastAsia="Times New Roman" w:hAnsi="Times New Roman" w:cs="Times New Roman"/>
+                <w:sz w:val="24"/>
+                <w:szCs w:val="24"/>
+                <w:lang w:eastAsia="es-ES"/>
+              </w:rPr>
+            </w:pPr>
+          </w:p>
+        </w:tc>
+        <w:tc>
+          <w:tcPr>
+            <w:tcW w:w="3542" w:type="dxa"/>
+            <w:tcBorders>
+              <w:top w:val="single" w:sz="4" w:space="0" w:color="FFFFFF"/>
+              <w:bottom w:val="single" w:sz="4" w:space="0" w:color="FFFFFF"/>
+            </w:tcBorders>
+            <w:tcMar>
+              <w:top w:w="0" w:type="dxa"/>
+              <w:left w:w="108" w:type="dxa"/>
+              <w:bottom w:w="0" w:type="dxa"/>
+              <w:right w:w="108" w:type="dxa"/>
+            </w:tcMar>
+            <w:hideMark/>
+          </w:tcPr>
+          <w:p>
+            <w:pPr>
+              <w:spacing w:after="0" w:line="240" w:lineRule="auto"/>
+              <w:rPr>
+                <w:rFonts w:ascii="Times New Roman" w:eastAsia="Times New Roman" w:hAnsi="Times New Roman" w:cs="Times New Roman"/>
+                <w:sz w:val="24"/>
+                <w:szCs w:val="24"/>
+                <w:lang w:eastAsia="es-ES"/>
+              </w:rPr>
+            </w:pPr>
+          </w:p>
+        </w:tc>
+      </w:tr>
+    </w:tbl>
+    <w:p>
+      <w:pPr>
+        <w:rPr>
+          <w:rFonts w:ascii="Calibri" w:eastAsia="Times New Roman" w:hAnsi="Calibri" w:cs="Times New Roman"/>
+          <w:color w:val="000000"/>
+          <w:sz w:val="52"/>
+          <w:szCs w:val="52"/>
+          <w:lang w:eastAsia="es-ES"/>
+        </w:rPr>
+      </w:pPr>
+      <w:r>
+        <w:rPr>
+          <w:rFonts w:ascii="Calibri" w:eastAsia="Times New Roman" w:hAnsi="Calibri" w:cs="Times New Roman"/>
+          <w:color w:val="000000"/>
+          <w:sz w:val="52"/>
+          <w:szCs w:val="52"/>
+          <w:lang w:eastAsia="es-ES"/>
+        </w:rPr>
+        <w:tab/>
+      </w:r>
+      <w:r>
+        <w:rPr>
+          <w:rFonts w:ascii="Calibri" w:eastAsia="Times New Roman" w:hAnsi="Calibri" w:cs="Times New Roman"/>
+          <w:color w:val="000000"/>
+          <w:sz w:val="52"/>
+          <w:szCs w:val="52"/>
+          <w:lang w:eastAsia="es-ES"/>
+        </w:rPr>
+        <w:tab/>
+      </w:r>
+      <w:r>
+        <w:rPr>
+          <w:rFonts w:ascii="Calibri" w:eastAsia="Times New Roman" w:hAnsi="Calibri" w:cs="Times New Roman"/>
+          <w:color w:val="000000"/>
+          <w:sz w:val="52"/>
+          <w:szCs w:val="52"/>
+          <w:lang w:eastAsia="es-ES"/>
+        </w:rPr>
+        <w:tab/>
+      </w:r>
+      <w:r>
+        <w:rPr>
+          <w:rFonts w:ascii="Calibri" w:eastAsia="Times New Roman" w:hAnsi="Calibri" w:cs="Times New Roman"/>
+          <w:color w:val="000000"/>
+          <w:sz w:val="52"/>
+          <w:szCs w:val="52"/>
+          <w:lang w:eastAsia="es-ES"/>
+        </w:rPr>
+        <w:tab/>
+      </w:r>
+      <w:r>
+        <w:rPr>
+          <w:rFonts w:ascii="Calibri" w:eastAsia="Times New Roman" w:hAnsi="Calibri" w:cs="Times New Roman"/>
+          <w:color w:val="000000"/>
+          <w:sz w:val="46"/>
+          <w:szCs w:val="46"/>
+          <w:lang w:eastAsia="es-ES"/>
+        </w:rPr>
+        <w:t>CALIFICACIÓN: __________</w:t>
+      </w:r>
+    </w:p>
+    <w:p/>
+    <w:p/>
+    <w:p/>
+    <w:p/>
+    <w:p/>
+    <w:p/>
+    <w:p/>
+    <w:p/>
+    <w:p/>
+    <w:p/>
+    <w:p/>
+    <w:p>
+      <w:r>
+        <w:lastRenderedPageBreak/>
+        <w:t xml:space="preserve">Índice. </w:t>
+      </w:r>
+    </w:p>
+    <w:p>
+      <w:r>
+        <w:t>Manual de usuario</w:t>
+      </w:r>
+    </w:p>
+    <w:p/>
+    <w:p/>
+    <w:p/>
+    <w:p/>
+    <w:p/>
+    <w:p/>
+    <w:p/>
+    <w:p/>
+    <w:p/>
+    <w:p/>
+    <w:p/>
+    <w:p/>
+    <w:p/>
+    <w:p/>
+    <w:p/>
+    <w:p/>
+    <w:p/>
+    <w:p/>
+    <w:p/>
+    <w:p/>
+    <w:p/>
+    <w:p/>
+    <w:p/>
+    <w:p/>
+    <w:p/>
+    <w:p/>
+    <w:p/>
+    <w:p/>
+    <w:p/>
+    <w:p>
+      <w:pPr>
+        <w:jc w:val="both"/>
+      </w:pPr>
+      <w:r>
+        <w:lastRenderedPageBreak/>
+        <w:t xml:space="preserve">Introducción. </w:t>
+      </w:r>
+    </w:p>
+    <w:p>
+      <w:pPr>
+        <w:jc w:val="both"/>
+      </w:pPr>
+      <w:r>
+        <w:t>Este manual fue creado para explicar el correcto funcionamiento del proyecto final del laboratorio de Computación gráfica e interacción humano-computadoras.</w:t>
+      </w:r>
+    </w:p>
+    <w:p>
+      <w:pPr>
+        <w:jc w:val="both"/>
+      </w:pPr>
+    </w:p>
+    <w:p>
+      <w:pPr>
+        <w:jc w:val="both"/>
+      </w:pPr>
+      <w:r>
+        <w:t>Acceder al archivo ejecutable del proyecto.</w:t>
+      </w:r>
+    </w:p>
+    <w:p>
+      <w:pPr>
+        <w:jc w:val="both"/>
+      </w:pPr>
+      <w:r>
+        <w:t xml:space="preserve"> La ruta en la cual se encuentra el ejecutable varía dependiendo de la descarga de la carpeta, pero partiendo desde la ruta de esta carpeta se debe acceder a “\316017697_Proyecto_Gpo12\</w:t>
+      </w:r>
+      <w:proofErr w:type="spellStart"/>
+      <w:r>
+        <w:t>ProyectoFinal</w:t>
+      </w:r>
+      <w:proofErr w:type="spellEnd"/>
+      <w:r>
+        <w:t>\</w:t>
+      </w:r>
+      <w:proofErr w:type="spellStart"/>
+      <w:r>
+        <w:t>Release</w:t>
+      </w:r>
+      <w:proofErr w:type="spellEnd"/>
+      <w:r>
+        <w:t>”</w:t>
+      </w:r>
+      <w:r>
+        <w:t xml:space="preserve">. </w:t>
+      </w:r>
+      <w:r>
+        <w:t xml:space="preserve">Y al acceder a la carpeta, se mostrarán diferentes archivos de los cuales se seleccionará el archivo ejecutable con el nombre </w:t>
+      </w:r>
+      <w:proofErr w:type="spellStart"/>
+      <w:r>
+        <w:t>ProyectoFinal</w:t>
+      </w:r>
+      <w:proofErr w:type="spellEnd"/>
+      <w:r>
+        <w:t>.</w:t>
+      </w:r>
+    </w:p>
+    <w:p/>
+    <w:p/>
+    <w:p/>
+    <w:p/>
+    <w:p/>
+    <w:p/>
+    <w:p/>
+    <w:p/>
+    <w:p/>
+    <w:p/>
+    <w:p/>
+    <w:p/>
+    <w:p/>
+    <w:p/>
+    <w:p/>
+    <w:p/>
+    <w:p/>
+    <w:p/>
+    <w:p/>
+    <w:p/>
+    <w:p/>
+    <w:p/>
+    <w:p/>
+    <w:p/>
+    <w:p/>
+    <w:p/>
+    <w:p/>
+    <w:p/>
+    <w:p/>
     <w:p/>
     <w:sectPr>
       <w:pgSz w:w="11906" w:h="16838"/>
@@ -411,6 +1621,7 @@
   <w:style w:type="paragraph" w:default="1" w:styleId="Normal">
     <w:name w:val="Normal"/>
     <w:qFormat/>
+    <w:rsid w:val="00222356"/>
   </w:style>
   <w:style w:type="character" w:default="1" w:styleId="Fuentedeprrafopredeter">
     <w:name w:val="Default Paragraph Font"/>

</xml_diff>